<commit_message>
Selenium-SeleniumClass Chapter5 Notes Added
</commit_message>
<xml_diff>
--- a/src/main/resources/notes/Chapter4.docx
+++ b/src/main/resources/notes/Chapter4.docx
@@ -37,7 +37,7 @@
         <w:t>Chapter#</w:t>
       </w:r>
       <w:r>
-        <w:t>3</w:t>
+        <w:t>4</w:t>
       </w:r>
       <w:r>
         <w:t xml:space="preserve"> – </w:t>
@@ -200,13 +200,7 @@
         <w:jc w:val="both"/>
       </w:pPr>
       <w:r>
-        <w:t>This is the java implementation of launching a browser in Selenium. Here, ‘WebDriver’ is an interface and we are creating a reference variable ‘driver’ of type WebDriver, instantiated using ‘</w:t>
-      </w:r>
-      <w:r>
-        <w:t>FirefoxDriver</w:t>
-      </w:r>
-      <w:r>
-        <w:t>’ class.</w:t>
+        <w:t>This is the java implementation of launching a browser in Selenium. Here, ‘WebDriver’ is an interface and we are creating a reference variable ‘driver’ of type WebDriver, instantiated using ‘FirefoxDriver’ class.</w:t>
       </w:r>
     </w:p>
     <w:p>
@@ -285,23 +279,7 @@
         <w:jc w:val="both"/>
       </w:pPr>
       <w:r>
-        <w:t xml:space="preserve">Download geckodriver.exe from </w:t>
-      </w:r>
-      <w:proofErr w:type="spellStart"/>
-      <w:r>
-        <w:t>GeckoDriver</w:t>
-      </w:r>
-      <w:proofErr w:type="spellEnd"/>
-      <w:r>
-        <w:t xml:space="preserve"> </w:t>
-      </w:r>
-      <w:proofErr w:type="spellStart"/>
-      <w:r>
-        <w:t>Github</w:t>
-      </w:r>
-      <w:proofErr w:type="spellEnd"/>
-      <w:r>
-        <w:t xml:space="preserve"> Release Page. Make sure to download the right driver file based on your platform and OS version.</w:t>
+        <w:t>Download geckodriver.exe from GeckoDriver Github Release Page. Make sure to download the right driver file based on your platform and OS version.</w:t>
       </w:r>
     </w:p>
     <w:p>
@@ -310,31 +288,15 @@
       </w:pPr>
       <w:r>
         <w:lastRenderedPageBreak/>
-        <w:t>Set the System Property for “</w:t>
-      </w:r>
-      <w:proofErr w:type="spellStart"/>
-      <w:r>
-        <w:t>webdriver.gecko.driver</w:t>
-      </w:r>
-      <w:proofErr w:type="spellEnd"/>
-      <w:r>
-        <w:t>” with the geckodriver.exe path – System.setProperty(“webdriver.gecko.driver”,”geckodriver.exe path”);</w:t>
-      </w:r>
-    </w:p>
-    <w:p>
-      <w:pPr>
-        <w:jc w:val="both"/>
-      </w:pPr>
-      <w:r>
-        <w:t xml:space="preserve">public class </w:t>
-      </w:r>
-      <w:proofErr w:type="spellStart"/>
-      <w:r>
-        <w:t>FirefoxBrowserLaunchDemo</w:t>
-      </w:r>
-      <w:proofErr w:type="spellEnd"/>
-      <w:r>
-        <w:t xml:space="preserve"> {</w:t>
+        <w:t>Set the System Property for “webdriver.gecko.driver” with the geckodriver.exe path – System.setProperty(“webdriver.gecko.driver”,”geckodriver.exe path”);</w:t>
+      </w:r>
+    </w:p>
+    <w:p>
+      <w:pPr>
+        <w:jc w:val="both"/>
+      </w:pPr>
+      <w:r>
+        <w:t>public class FirefoxBrowserLaunchDemo {</w:t>
       </w:r>
     </w:p>
     <w:p>
@@ -366,47 +328,15 @@
         <w:jc w:val="both"/>
       </w:pPr>
       <w:r>
-        <w:t xml:space="preserve">        //Setting </w:t>
-      </w:r>
-      <w:proofErr w:type="spellStart"/>
-      <w:r>
-        <w:t>webdriver.gecko.driver</w:t>
-      </w:r>
-      <w:proofErr w:type="spellEnd"/>
-      <w:r>
-        <w:t xml:space="preserve"> property</w:t>
-      </w:r>
-    </w:p>
-    <w:p>
-      <w:pPr>
-        <w:jc w:val="both"/>
-      </w:pPr>
-      <w:r>
-        <w:t xml:space="preserve">        </w:t>
-      </w:r>
-      <w:proofErr w:type="spellStart"/>
-      <w:r>
-        <w:t>System.setProperty</w:t>
-      </w:r>
-      <w:proofErr w:type="spellEnd"/>
-      <w:r>
-        <w:t>("</w:t>
-      </w:r>
-      <w:proofErr w:type="spellStart"/>
-      <w:r>
-        <w:t>webdriver.gecko.driver</w:t>
-      </w:r>
-      <w:proofErr w:type="spellEnd"/>
-      <w:r>
-        <w:t xml:space="preserve">", </w:t>
-      </w:r>
-      <w:proofErr w:type="spellStart"/>
-      <w:r>
-        <w:t>pathToGeckoDriver</w:t>
-      </w:r>
-      <w:proofErr w:type="spellEnd"/>
-      <w:r>
-        <w:t xml:space="preserve"> + "\\geckodriver.exe");        </w:t>
+        <w:t xml:space="preserve">        //Setting webdriver.gecko.driver property</w:t>
+      </w:r>
+    </w:p>
+    <w:p>
+      <w:pPr>
+        <w:jc w:val="both"/>
+      </w:pPr>
+      <w:r>
+        <w:t xml:space="preserve">        System.setProperty("webdriver.gecko.driver", pathToGeckoDriver + "\\geckodriver.exe");        </w:t>
       </w:r>
     </w:p>
     <w:p>
@@ -438,15 +368,7 @@
         <w:jc w:val="both"/>
       </w:pPr>
       <w:r>
-        <w:t xml:space="preserve">        </w:t>
-      </w:r>
-      <w:proofErr w:type="spellStart"/>
-      <w:r>
-        <w:t>driver.get</w:t>
-      </w:r>
-      <w:proofErr w:type="spellEnd"/>
-      <w:r>
-        <w:t xml:space="preserve">("https://artoftesting.com");        </w:t>
+        <w:t xml:space="preserve">        driver.get("https://artoftesting.com");        </w:t>
       </w:r>
     </w:p>
     <w:p>
@@ -462,15 +384,7 @@
         <w:jc w:val="both"/>
       </w:pPr>
       <w:r>
-        <w:t xml:space="preserve">        </w:t>
-      </w:r>
-      <w:proofErr w:type="spellStart"/>
-      <w:r>
-        <w:t>driver.quit</w:t>
-      </w:r>
-      <w:proofErr w:type="spellEnd"/>
-      <w:r>
-        <w:t>();</w:t>
+        <w:t xml:space="preserve">        driver.quit();</w:t>
       </w:r>
     </w:p>
     <w:p>
@@ -495,15 +409,7 @@
         <w:jc w:val="both"/>
       </w:pPr>
       <w:r>
-        <w:t xml:space="preserve">For running the Chrome browser in Selenium, we need to set the </w:t>
-      </w:r>
-      <w:proofErr w:type="spellStart"/>
-      <w:r>
-        <w:t>webdriver.chrome.driver</w:t>
-      </w:r>
-      <w:proofErr w:type="spellEnd"/>
-      <w:r>
-        <w:t xml:space="preserve"> system property to point to a chrome driver executable file</w:t>
+        <w:t>For running the Chrome browser in Selenium, we need to set the webdriver.chrome.driver system property to point to a chrome driver executable file</w:t>
       </w:r>
     </w:p>
     <w:p>
@@ -519,65 +425,28 @@
         <w:jc w:val="both"/>
       </w:pPr>
       <w:r>
-        <w:t xml:space="preserve">Set the </w:t>
-      </w:r>
-      <w:proofErr w:type="spellStart"/>
-      <w:r>
-        <w:t>webdriver.chrome.driver</w:t>
-      </w:r>
-      <w:proofErr w:type="spellEnd"/>
-      <w:r>
-        <w:t xml:space="preserve"> property to the </w:t>
-      </w:r>
-      <w:proofErr w:type="spellStart"/>
-      <w:r>
-        <w:t>chromeDriver.exe’s</w:t>
-      </w:r>
-      <w:proofErr w:type="spellEnd"/>
-      <w:r>
-        <w:t xml:space="preserve"> location as-</w:t>
-      </w:r>
-    </w:p>
-    <w:p>
-      <w:pPr>
-        <w:jc w:val="both"/>
-      </w:pPr>
-      <w:proofErr w:type="spellStart"/>
-      <w:r>
-        <w:t>System.setProperty</w:t>
-      </w:r>
-      <w:proofErr w:type="spellEnd"/>
-      <w:r>
-        <w:t>(“</w:t>
-      </w:r>
-      <w:proofErr w:type="spellStart"/>
-      <w:r>
-        <w:t>webdriver.chrome.driver</w:t>
-      </w:r>
-      <w:proofErr w:type="spellEnd"/>
-      <w:r>
-        <w:t>”, “chromeDriver.exe path”);</w:t>
-      </w:r>
-    </w:p>
-    <w:p>
-      <w:pPr>
-        <w:jc w:val="both"/>
-      </w:pPr>
-    </w:p>
-    <w:p>
-      <w:pPr>
-        <w:jc w:val="both"/>
-      </w:pPr>
-      <w:r>
-        <w:t xml:space="preserve">public class </w:t>
-      </w:r>
-      <w:proofErr w:type="spellStart"/>
-      <w:r>
-        <w:t>ChromeBrowserLaunchDemo</w:t>
-      </w:r>
-      <w:proofErr w:type="spellEnd"/>
-      <w:r>
-        <w:t xml:space="preserve"> {</w:t>
+        <w:t>Set the webdriver.chrome.driver property to the chromeDriver.exe’s location as-</w:t>
+      </w:r>
+    </w:p>
+    <w:p>
+      <w:pPr>
+        <w:jc w:val="both"/>
+      </w:pPr>
+      <w:r>
+        <w:t>System.setProperty(“webdriver.chrome.driver”, “chromeDriver.exe path”);</w:t>
+      </w:r>
+    </w:p>
+    <w:p>
+      <w:pPr>
+        <w:jc w:val="both"/>
+      </w:pPr>
+    </w:p>
+    <w:p>
+      <w:pPr>
+        <w:jc w:val="both"/>
+      </w:pPr>
+      <w:r>
+        <w:t>public class ChromeBrowserLaunchDemo {</w:t>
       </w:r>
     </w:p>
     <w:p>
@@ -609,47 +478,15 @@
         <w:jc w:val="both"/>
       </w:pPr>
       <w:r>
-        <w:t xml:space="preserve">        //Setting the </w:t>
-      </w:r>
-      <w:proofErr w:type="spellStart"/>
-      <w:r>
-        <w:t>webdriver.chrome.driver</w:t>
-      </w:r>
-      <w:proofErr w:type="spellEnd"/>
-      <w:r>
-        <w:t xml:space="preserve"> property to its executable's location</w:t>
-      </w:r>
-    </w:p>
-    <w:p>
-      <w:pPr>
-        <w:jc w:val="both"/>
-      </w:pPr>
-      <w:r>
-        <w:t xml:space="preserve">        </w:t>
-      </w:r>
-      <w:proofErr w:type="spellStart"/>
-      <w:r>
-        <w:t>System.setProperty</w:t>
-      </w:r>
-      <w:proofErr w:type="spellEnd"/>
-      <w:r>
-        <w:t>("</w:t>
-      </w:r>
-      <w:proofErr w:type="spellStart"/>
-      <w:r>
-        <w:t>webdriver.chrome.driver</w:t>
-      </w:r>
-      <w:proofErr w:type="spellEnd"/>
-      <w:r>
-        <w:t>", "/lib/</w:t>
-      </w:r>
-      <w:proofErr w:type="spellStart"/>
-      <w:r>
-        <w:t>chromeDriver</w:t>
-      </w:r>
-      <w:proofErr w:type="spellEnd"/>
-      <w:r>
-        <w:t>/chromedriver.exe");</w:t>
+        <w:t xml:space="preserve">        //Setting the webdriver.chrome.driver property to its executable's location</w:t>
+      </w:r>
+    </w:p>
+    <w:p>
+      <w:pPr>
+        <w:jc w:val="both"/>
+      </w:pPr>
+      <w:r>
+        <w:t xml:space="preserve">        System.setProperty("webdriver.chrome.driver", "/lib/chromeDriver/chromedriver.exe");</w:t>
       </w:r>
     </w:p>
     <w:p>
@@ -690,15 +527,7 @@
         <w:jc w:val="both"/>
       </w:pPr>
       <w:r>
-        <w:t xml:space="preserve">        </w:t>
-      </w:r>
-      <w:proofErr w:type="spellStart"/>
-      <w:r>
-        <w:t>driver.get</w:t>
-      </w:r>
-      <w:proofErr w:type="spellEnd"/>
-      <w:r>
-        <w:t>("https://artoftesting.com");</w:t>
+        <w:t xml:space="preserve">        driver.get("https://artoftesting.com");</w:t>
       </w:r>
     </w:p>
     <w:p>
@@ -714,15 +543,7 @@
         <w:jc w:val="both"/>
       </w:pPr>
       <w:r>
-        <w:t xml:space="preserve">        </w:t>
-      </w:r>
-      <w:proofErr w:type="spellStart"/>
-      <w:r>
-        <w:t>driver.quit</w:t>
-      </w:r>
-      <w:proofErr w:type="spellEnd"/>
-      <w:r>
-        <w:t xml:space="preserve">(); </w:t>
+        <w:t xml:space="preserve">        driver.quit(); </w:t>
       </w:r>
     </w:p>
     <w:p>
@@ -755,39 +576,15 @@
         <w:jc w:val="both"/>
       </w:pPr>
       <w:r>
-        <w:t xml:space="preserve">Like ChromeDriver, </w:t>
-      </w:r>
-      <w:proofErr w:type="spellStart"/>
-      <w:r>
-        <w:t>InternetExplorer</w:t>
-      </w:r>
-      <w:proofErr w:type="spellEnd"/>
-      <w:r>
-        <w:t xml:space="preserve"> driver also requires setting up the “</w:t>
-      </w:r>
-      <w:proofErr w:type="spellStart"/>
-      <w:r>
-        <w:t>webdriver.ie.driver</w:t>
-      </w:r>
-      <w:proofErr w:type="spellEnd"/>
-      <w:r>
-        <w:t>” property with the location of IEDriverServer.exe. The IEDriverServer.exe can be downloaded from here. Following code, snippet can be used to launch IE browser-</w:t>
-      </w:r>
-    </w:p>
-    <w:p>
-      <w:pPr>
-        <w:jc w:val="both"/>
-      </w:pPr>
-      <w:r>
-        <w:t xml:space="preserve">public class </w:t>
-      </w:r>
-      <w:proofErr w:type="spellStart"/>
-      <w:r>
-        <w:t>IEBrowserLaunchDemo</w:t>
-      </w:r>
-      <w:proofErr w:type="spellEnd"/>
-      <w:r>
-        <w:t xml:space="preserve"> {</w:t>
+        <w:t>Like ChromeDriver, InternetExplorer driver also requires setting up the “webdriver.ie.driver” property with the location of IEDriverServer.exe. The IEDriverServer.exe can be downloaded from here. Following code, snippet can be used to launch IE browser-</w:t>
+      </w:r>
+    </w:p>
+    <w:p>
+      <w:pPr>
+        <w:jc w:val="both"/>
+      </w:pPr>
+      <w:r>
+        <w:t>public class IEBrowserLaunchDemo {</w:t>
       </w:r>
     </w:p>
     <w:p>
@@ -825,47 +622,15 @@
         <w:jc w:val="both"/>
       </w:pPr>
       <w:r>
-        <w:t xml:space="preserve">        //Setting the </w:t>
-      </w:r>
-      <w:proofErr w:type="spellStart"/>
-      <w:r>
-        <w:t>webdriver.ie.driver</w:t>
-      </w:r>
-      <w:proofErr w:type="spellEnd"/>
-      <w:r>
-        <w:t xml:space="preserve"> property to its executable's location</w:t>
-      </w:r>
-    </w:p>
-    <w:p>
-      <w:pPr>
-        <w:jc w:val="both"/>
-      </w:pPr>
-      <w:r>
-        <w:t xml:space="preserve">        </w:t>
-      </w:r>
-      <w:proofErr w:type="spellStart"/>
-      <w:r>
-        <w:t>System.setProperty</w:t>
-      </w:r>
-      <w:proofErr w:type="spellEnd"/>
-      <w:r>
-        <w:t>("</w:t>
-      </w:r>
-      <w:proofErr w:type="spellStart"/>
-      <w:r>
-        <w:t>webdriver.ie.driver</w:t>
-      </w:r>
-      <w:proofErr w:type="spellEnd"/>
-      <w:r>
-        <w:t>", "/lib/</w:t>
-      </w:r>
-      <w:proofErr w:type="spellStart"/>
-      <w:r>
-        <w:t>IEDriverServer</w:t>
-      </w:r>
-      <w:proofErr w:type="spellEnd"/>
-      <w:r>
-        <w:t>/IEDriverServer.exe");</w:t>
+        <w:t xml:space="preserve">        //Setting the webdriver.ie.driver property to its executable's location</w:t>
+      </w:r>
+    </w:p>
+    <w:p>
+      <w:pPr>
+        <w:jc w:val="both"/>
+      </w:pPr>
+      <w:r>
+        <w:t xml:space="preserve">        System.setProperty("webdriver.ie.driver", "/lib/IEDriverServer/IEDriverServer.exe");</w:t>
       </w:r>
       <w:r>
         <w:tab/>
@@ -900,15 +665,7 @@
         <w:jc w:val="both"/>
       </w:pPr>
       <w:r>
-        <w:t xml:space="preserve">        </w:t>
-      </w:r>
-      <w:proofErr w:type="spellStart"/>
-      <w:r>
-        <w:t>driver.get</w:t>
-      </w:r>
-      <w:proofErr w:type="spellEnd"/>
-      <w:r>
-        <w:t xml:space="preserve">("https://artoftesting.com");        </w:t>
+        <w:t xml:space="preserve">        driver.get("https://artoftesting.com");        </w:t>
       </w:r>
     </w:p>
     <w:p>
@@ -924,15 +681,7 @@
         <w:jc w:val="both"/>
       </w:pPr>
       <w:r>
-        <w:t xml:space="preserve">        </w:t>
-      </w:r>
-      <w:proofErr w:type="spellStart"/>
-      <w:r>
-        <w:t>driver.quit</w:t>
-      </w:r>
-      <w:proofErr w:type="spellEnd"/>
-      <w:r>
-        <w:t>();</w:t>
+        <w:t xml:space="preserve">        driver.quit();</w:t>
       </w:r>
     </w:p>
     <w:p>
@@ -965,15 +714,7 @@
         <w:jc w:val="both"/>
       </w:pPr>
       <w:r>
-        <w:t xml:space="preserve">The Safari browser doesn’t require any additional configuration and can be directly launched by instantiating with </w:t>
-      </w:r>
-      <w:proofErr w:type="spellStart"/>
-      <w:r>
-        <w:t>SafariDriver</w:t>
-      </w:r>
-      <w:proofErr w:type="spellEnd"/>
-      <w:r>
-        <w:t>. The following code snippet can be used to launch the Safari browser-</w:t>
+        <w:t>The Safari browser doesn’t require any additional configuration and can be directly launched by instantiating with SafariDriver. The following code snippet can be used to launch the Safari browser-</w:t>
       </w:r>
     </w:p>
     <w:p>
@@ -1022,28 +763,15 @@
         <w:jc w:val="both"/>
       </w:pPr>
       <w:r>
-        <w:t xml:space="preserve">        //Instantiating driver object with </w:t>
-      </w:r>
-      <w:proofErr w:type="spellStart"/>
-      <w:r>
-        <w:t>SafariDriver</w:t>
-      </w:r>
-      <w:proofErr w:type="spellEnd"/>
-    </w:p>
-    <w:p>
-      <w:pPr>
-        <w:jc w:val="both"/>
-      </w:pPr>
-      <w:r>
-        <w:t xml:space="preserve">        driver = new </w:t>
-      </w:r>
-      <w:proofErr w:type="spellStart"/>
-      <w:r>
-        <w:t>SafariDriver</w:t>
-      </w:r>
-      <w:proofErr w:type="spellEnd"/>
-      <w:r>
-        <w:t>();</w:t>
+        <w:t xml:space="preserve">        //Instantiating driver object with SafariDriver</w:t>
+      </w:r>
+    </w:p>
+    <w:p>
+      <w:pPr>
+        <w:jc w:val="both"/>
+      </w:pPr>
+      <w:r>
+        <w:t xml:space="preserve">        driver = new SafariDriver();</w:t>
       </w:r>
     </w:p>
     <w:p>
@@ -1059,15 +787,7 @@
         <w:jc w:val="both"/>
       </w:pPr>
       <w:r>
-        <w:t xml:space="preserve">        </w:t>
-      </w:r>
-      <w:proofErr w:type="spellStart"/>
-      <w:r>
-        <w:t>driver.get</w:t>
-      </w:r>
-      <w:proofErr w:type="spellEnd"/>
-      <w:r>
-        <w:t xml:space="preserve">("https://artoftesting.com");        </w:t>
+        <w:t xml:space="preserve">        driver.get("https://artoftesting.com");        </w:t>
       </w:r>
     </w:p>
     <w:p>
@@ -1083,15 +803,7 @@
         <w:jc w:val="both"/>
       </w:pPr>
       <w:r>
-        <w:t xml:space="preserve">        </w:t>
-      </w:r>
-      <w:proofErr w:type="spellStart"/>
-      <w:r>
-        <w:t>driver.quit</w:t>
-      </w:r>
-      <w:proofErr w:type="spellEnd"/>
-      <w:r>
-        <w:t>();</w:t>
+        <w:t xml:space="preserve">        driver.quit();</w:t>
       </w:r>
     </w:p>
     <w:p>

</xml_diff>